<commit_message>
start dsi agile transformation
</commit_message>
<xml_diff>
--- a/Master thesis - Creating softwares for complex domain problems with efficiency and effectiveness.docx
+++ b/Master thesis - Creating softwares for complex domain problems with efficiency and effectiveness.docx
@@ -4742,29 +4742,7 @@
             <w:noProof/>
             <w:spacing w:val="5"/>
           </w:rPr>
-          <w:t>Table2: Existing approa</w:t>
-        </w:r>
-        <w:r>
-          <w:rPr>
-            <w:rStyle w:val="Lienhypertexte"/>
-            <w:rFonts w:ascii="Times New Roman" w:hAnsi="Times New Roman" w:cs="Times New Roman"/>
-            <w:bCs/>
-            <w:smallCaps/>
-            <w:noProof/>
-            <w:spacing w:val="5"/>
-          </w:rPr>
-          <w:t>c</w:t>
-        </w:r>
-        <w:r>
-          <w:rPr>
-            <w:rStyle w:val="Lienhypertexte"/>
-            <w:rFonts w:ascii="Times New Roman" w:hAnsi="Times New Roman" w:cs="Times New Roman"/>
-            <w:bCs/>
-            <w:smallCaps/>
-            <w:noProof/>
-            <w:spacing w:val="5"/>
-          </w:rPr>
-          <w:t>hes with respect to the research problem</w:t>
+          <w:t>Table2: Existing approaches with respect to the research problem</w:t>
         </w:r>
         <w:r>
           <w:rPr>
@@ -20246,6 +20224,7 @@
           <w:noProof/>
           <w:sz w:val="24"/>
           <w:szCs w:val="24"/>
+          <w:lang w:val="fr-FR" w:eastAsia="fr-FR"/>
         </w:rPr>
         <mc:AlternateContent>
           <mc:Choice Requires="wps">
@@ -20412,6 +20391,7 @@
           <w:noProof/>
           <w:sz w:val="24"/>
           <w:szCs w:val="24"/>
+          <w:lang w:val="fr-FR" w:eastAsia="fr-FR"/>
         </w:rPr>
         <mc:AlternateContent>
           <mc:Choice Requires="wps">
@@ -20530,6 +20510,7 @@
           <w:noProof/>
           <w:sz w:val="24"/>
           <w:szCs w:val="24"/>
+          <w:lang w:val="fr-FR" w:eastAsia="fr-FR"/>
         </w:rPr>
         <mc:AlternateContent>
           <mc:Choice Requires="wps">
@@ -20670,6 +20651,7 @@
           <w:noProof/>
           <w:sz w:val="24"/>
           <w:szCs w:val="24"/>
+          <w:lang w:val="fr-FR" w:eastAsia="fr-FR"/>
         </w:rPr>
         <mc:AlternateContent>
           <mc:Choice Requires="wps">
@@ -20788,6 +20770,7 @@
           <w:noProof/>
           <w:sz w:val="24"/>
           <w:szCs w:val="24"/>
+          <w:lang w:val="fr-FR" w:eastAsia="fr-FR"/>
         </w:rPr>
         <mc:AlternateContent>
           <mc:Choice Requires="wps">
@@ -21621,25 +21604,7 @@
           <w:sz w:val="24"/>
           <w:szCs w:val="24"/>
         </w:rPr>
-        <w:t xml:space="preserve">The standards approaches are not as used as it seems as every team/company/entity is </w:t>
-      </w:r>
-      <w:proofErr w:type="gramStart"/>
-      <w:r>
-        <w:rPr>
-          <w:rFonts w:ascii="Times New Roman" w:hAnsi="Times New Roman" w:cs="Times New Roman"/>
-          <w:sz w:val="24"/>
-          <w:szCs w:val="24"/>
-        </w:rPr>
-        <w:t>applying</w:t>
-      </w:r>
-      <w:proofErr w:type="gramEnd"/>
-      <w:r>
-        <w:rPr>
-          <w:rFonts w:ascii="Times New Roman" w:hAnsi="Times New Roman" w:cs="Times New Roman"/>
-          <w:sz w:val="24"/>
-          <w:szCs w:val="24"/>
-        </w:rPr>
-        <w:t xml:space="preserve"> it adapted to their needs. However the DDD is </w:t>
+        <w:t xml:space="preserve">The standards approaches are not as used as it seems as every team/company/entity is applying it adapted to their needs. However the DDD is </w:t>
       </w:r>
       <w:r>
         <w:rPr>
@@ -22852,8 +22817,6 @@
         </w:rPr>
         <w:t>Table</w:t>
       </w:r>
-      <w:bookmarkStart w:id="49" w:name="_GoBack"/>
-      <w:bookmarkEnd w:id="49"/>
       <w:r>
         <w:rPr>
           <w:rStyle w:val="Titredulivre"/>
@@ -23756,16 +23719,7 @@
                 <w:sz w:val="24"/>
                 <w:szCs w:val="24"/>
               </w:rPr>
-              <w:t>Detect</w:t>
-            </w:r>
-            <w:r>
-              <w:rPr>
-                <w:rFonts w:ascii="Times New Roman" w:hAnsi="Times New Roman" w:cs="Times New Roman"/>
-                <w:color w:val="FFFFFF" w:themeColor="background1"/>
-                <w:sz w:val="24"/>
-                <w:szCs w:val="24"/>
-              </w:rPr>
-              <w:t xml:space="preserve"> Bounded contexts</w:t>
+              <w:t>Detect Bounded contexts</w:t>
             </w:r>
           </w:p>
           <w:p>
@@ -23786,16 +23740,7 @@
                 <w:sz w:val="24"/>
                 <w:szCs w:val="24"/>
               </w:rPr>
-              <w:t xml:space="preserve">Edit platform Independent Models </w:t>
-            </w:r>
-            <w:r>
-              <w:rPr>
-                <w:rFonts w:ascii="Times New Roman" w:hAnsi="Times New Roman" w:cs="Times New Roman"/>
-                <w:color w:val="FFFFFF" w:themeColor="background1"/>
-                <w:sz w:val="24"/>
-                <w:szCs w:val="24"/>
-              </w:rPr>
-              <w:t xml:space="preserve"> </w:t>
+              <w:t xml:space="preserve">Edit platform Independent Models  </w:t>
             </w:r>
           </w:p>
           <w:p>
@@ -24303,7 +24248,7 @@
           <w:szCs w:val="24"/>
         </w:rPr>
       </w:pPr>
-      <w:bookmarkStart w:id="50" w:name="_Toc19882902"/>
+      <w:bookmarkStart w:id="49" w:name="_Toc19882902"/>
       <w:r>
         <w:rPr>
           <w:rFonts w:ascii="Times New Roman" w:hAnsi="Times New Roman" w:cs="Times New Roman"/>
@@ -24327,9 +24272,17 @@
           <w:sz w:val="24"/>
           <w:szCs w:val="24"/>
         </w:rPr>
-        <w:t xml:space="preserve"> of results: case of AXA Bank DSI</w:t>
-      </w:r>
-      <w:bookmarkEnd w:id="50"/>
+        <w:t xml:space="preserve"> of results: case of AXA Bank </w:t>
+      </w:r>
+      <w:bookmarkEnd w:id="49"/>
+      <w:r>
+        <w:rPr>
+          <w:rFonts w:ascii="Times New Roman" w:hAnsi="Times New Roman" w:cs="Times New Roman"/>
+          <w:sz w:val="24"/>
+          <w:szCs w:val="24"/>
+        </w:rPr>
+        <w:t>ISD</w:t>
+      </w:r>
     </w:p>
     <w:p>
       <w:pPr>
@@ -24345,33 +24298,1420 @@
           <w:szCs w:val="24"/>
         </w:rPr>
       </w:pPr>
-      <w:bookmarkStart w:id="51" w:name="_Toc19882903"/>
-      <w:r>
-        <w:rPr>
-          <w:rFonts w:ascii="Times New Roman" w:hAnsi="Times New Roman" w:cs="Times New Roman"/>
-          <w:sz w:val="24"/>
-          <w:szCs w:val="24"/>
-        </w:rPr>
-        <w:t>Organization refactoring within AXA Bank DSI</w:t>
-      </w:r>
-      <w:bookmarkEnd w:id="51"/>
-    </w:p>
-    <w:p>
-      <w:pPr>
-        <w:jc w:val="both"/>
-        <w:rPr>
-          <w:rFonts w:ascii="Times New Roman" w:hAnsi="Times New Roman" w:cs="Times New Roman"/>
-          <w:sz w:val="24"/>
-          <w:szCs w:val="24"/>
-        </w:rPr>
-      </w:pPr>
-      <w:r>
-        <w:rPr>
-          <w:rFonts w:ascii="Times New Roman" w:hAnsi="Times New Roman" w:cs="Times New Roman"/>
-          <w:sz w:val="24"/>
-          <w:szCs w:val="24"/>
-        </w:rPr>
-        <w:t>…</w:t>
+      <w:bookmarkStart w:id="50" w:name="_Toc19882903"/>
+      <w:r>
+        <w:rPr>
+          <w:rFonts w:ascii="Times New Roman" w:hAnsi="Times New Roman" w:cs="Times New Roman"/>
+          <w:sz w:val="24"/>
+          <w:szCs w:val="24"/>
+        </w:rPr>
+        <w:t xml:space="preserve">Organization refactoring within AXA Bank </w:t>
+      </w:r>
+      <w:bookmarkEnd w:id="50"/>
+      <w:r>
+        <w:rPr>
+          <w:rFonts w:ascii="Times New Roman" w:hAnsi="Times New Roman" w:cs="Times New Roman"/>
+          <w:sz w:val="24"/>
+          <w:szCs w:val="24"/>
+        </w:rPr>
+        <w:t>ISD</w:t>
+      </w:r>
+      <w:r>
+        <w:rPr>
+          <w:rFonts w:ascii="Times New Roman" w:hAnsi="Times New Roman" w:cs="Times New Roman"/>
+          <w:sz w:val="24"/>
+          <w:szCs w:val="24"/>
+        </w:rPr>
+        <w:br/>
+      </w:r>
+    </w:p>
+    <w:p>
+      <w:pPr>
+        <w:pStyle w:val="Titre3"/>
+        <w:numPr>
+          <w:ilvl w:val="0"/>
+          <w:numId w:val="45"/>
+        </w:numPr>
+      </w:pPr>
+      <w:r>
+        <w:t>Overview</w:t>
+      </w:r>
+    </w:p>
+    <w:p>
+      <w:pPr>
+        <w:jc w:val="both"/>
+        <w:rPr>
+          <w:rFonts w:ascii="Times New Roman" w:hAnsi="Times New Roman" w:cs="Times New Roman"/>
+          <w:sz w:val="24"/>
+          <w:szCs w:val="24"/>
+        </w:rPr>
+      </w:pPr>
+      <w:r>
+        <w:rPr>
+          <w:rFonts w:ascii="Times New Roman" w:hAnsi="Times New Roman" w:cs="Times New Roman"/>
+          <w:sz w:val="24"/>
+          <w:szCs w:val="24"/>
+        </w:rPr>
+        <w:t xml:space="preserve">As an apprentice within the ISD, I had the occasion to assist to </w:t>
+      </w:r>
+      <w:r>
+        <w:rPr>
+          <w:rFonts w:ascii="Times New Roman" w:hAnsi="Times New Roman" w:cs="Times New Roman"/>
+          <w:sz w:val="24"/>
+          <w:szCs w:val="24"/>
+        </w:rPr>
+        <w:t>the</w:t>
+      </w:r>
+      <w:r>
+        <w:rPr>
+          <w:rFonts w:ascii="Times New Roman" w:hAnsi="Times New Roman" w:cs="Times New Roman"/>
+          <w:sz w:val="24"/>
+          <w:szCs w:val="24"/>
+        </w:rPr>
+        <w:t xml:space="preserve"> agile </w:t>
+      </w:r>
+      <w:r>
+        <w:rPr>
+          <w:rFonts w:ascii="Times New Roman" w:hAnsi="Times New Roman" w:cs="Times New Roman"/>
+          <w:sz w:val="24"/>
+          <w:szCs w:val="24"/>
+        </w:rPr>
+        <w:t>refactoring</w:t>
+      </w:r>
+      <w:r>
+        <w:rPr>
+          <w:rFonts w:ascii="Times New Roman" w:hAnsi="Times New Roman" w:cs="Times New Roman"/>
+          <w:sz w:val="24"/>
+          <w:szCs w:val="24"/>
+        </w:rPr>
+        <w:t xml:space="preserve"> of the departmen</w:t>
+      </w:r>
+      <w:r>
+        <w:rPr>
+          <w:rFonts w:ascii="Times New Roman" w:hAnsi="Times New Roman" w:cs="Times New Roman"/>
+          <w:sz w:val="24"/>
+          <w:szCs w:val="24"/>
+        </w:rPr>
+        <w:t xml:space="preserve">t. The aim </w:t>
+      </w:r>
+      <w:r>
+        <w:rPr>
+          <w:rFonts w:ascii="Times New Roman" w:hAnsi="Times New Roman" w:cs="Times New Roman"/>
+          <w:sz w:val="24"/>
+          <w:szCs w:val="24"/>
+        </w:rPr>
+        <w:t xml:space="preserve">for the department </w:t>
+      </w:r>
+      <w:r>
+        <w:rPr>
+          <w:rFonts w:ascii="Times New Roman" w:hAnsi="Times New Roman" w:cs="Times New Roman"/>
+          <w:sz w:val="24"/>
+          <w:szCs w:val="24"/>
+        </w:rPr>
+        <w:t xml:space="preserve">was to </w:t>
+      </w:r>
+      <w:r>
+        <w:rPr>
+          <w:rFonts w:ascii="Times New Roman" w:hAnsi="Times New Roman" w:cs="Times New Roman"/>
+          <w:sz w:val="24"/>
+          <w:szCs w:val="24"/>
+        </w:rPr>
+        <w:t xml:space="preserve">get shipped </w:t>
+      </w:r>
+      <w:r>
+        <w:rPr>
+          <w:rFonts w:ascii="Times New Roman" w:hAnsi="Times New Roman" w:cs="Times New Roman"/>
+          <w:sz w:val="24"/>
+          <w:szCs w:val="24"/>
+        </w:rPr>
+        <w:t xml:space="preserve">in </w:t>
+      </w:r>
+      <w:r>
+        <w:rPr>
+          <w:rFonts w:ascii="Times New Roman" w:hAnsi="Times New Roman" w:cs="Times New Roman"/>
+          <w:sz w:val="24"/>
+          <w:szCs w:val="24"/>
+        </w:rPr>
+        <w:t>a</w:t>
+      </w:r>
+      <w:r>
+        <w:rPr>
+          <w:rFonts w:ascii="Times New Roman" w:hAnsi="Times New Roman" w:cs="Times New Roman"/>
+          <w:sz w:val="24"/>
+          <w:szCs w:val="24"/>
+        </w:rPr>
+        <w:t xml:space="preserve"> S</w:t>
+      </w:r>
+      <w:r>
+        <w:rPr>
+          <w:rFonts w:ascii="Times New Roman" w:hAnsi="Times New Roman" w:cs="Times New Roman"/>
+          <w:sz w:val="24"/>
+          <w:szCs w:val="24"/>
+        </w:rPr>
+        <w:t xml:space="preserve">caled </w:t>
+      </w:r>
+      <w:r>
+        <w:rPr>
+          <w:rFonts w:ascii="Times New Roman" w:hAnsi="Times New Roman" w:cs="Times New Roman"/>
+          <w:sz w:val="24"/>
+          <w:szCs w:val="24"/>
+        </w:rPr>
+        <w:t>A</w:t>
+      </w:r>
+      <w:r>
+        <w:rPr>
+          <w:rFonts w:ascii="Times New Roman" w:hAnsi="Times New Roman" w:cs="Times New Roman"/>
+          <w:sz w:val="24"/>
+          <w:szCs w:val="24"/>
+        </w:rPr>
+        <w:t xml:space="preserve">gile </w:t>
+      </w:r>
+      <w:r>
+        <w:rPr>
+          <w:rFonts w:ascii="Times New Roman" w:hAnsi="Times New Roman" w:cs="Times New Roman"/>
+          <w:sz w:val="24"/>
+          <w:szCs w:val="24"/>
+        </w:rPr>
+        <w:t>F</w:t>
+      </w:r>
+      <w:r>
+        <w:rPr>
+          <w:rFonts w:ascii="Times New Roman" w:hAnsi="Times New Roman" w:cs="Times New Roman"/>
+          <w:sz w:val="24"/>
+          <w:szCs w:val="24"/>
+        </w:rPr>
+        <w:t>ramework for Lean Enterprises (SAF</w:t>
+      </w:r>
+      <w:r>
+        <w:rPr>
+          <w:rFonts w:ascii="Times New Roman" w:hAnsi="Times New Roman" w:cs="Times New Roman"/>
+          <w:sz w:val="24"/>
+          <w:szCs w:val="24"/>
+        </w:rPr>
+        <w:t>e</w:t>
+      </w:r>
+      <w:r>
+        <w:rPr>
+          <w:rFonts w:ascii="Times New Roman" w:hAnsi="Times New Roman" w:cs="Times New Roman"/>
+          <w:sz w:val="24"/>
+          <w:szCs w:val="24"/>
+        </w:rPr>
+        <w:t>)</w:t>
+      </w:r>
+      <w:r>
+        <w:rPr>
+          <w:rFonts w:ascii="Times New Roman" w:hAnsi="Times New Roman" w:cs="Times New Roman"/>
+          <w:sz w:val="24"/>
+          <w:szCs w:val="24"/>
+        </w:rPr>
+        <w:t xml:space="preserve"> </w:t>
+      </w:r>
+      <w:r>
+        <w:rPr>
+          <w:rFonts w:ascii="Times New Roman" w:hAnsi="Times New Roman" w:cs="Times New Roman"/>
+          <w:sz w:val="24"/>
+          <w:szCs w:val="24"/>
+        </w:rPr>
+        <w:t>program</w:t>
+      </w:r>
+      <w:r>
+        <w:rPr>
+          <w:rFonts w:ascii="Times New Roman" w:hAnsi="Times New Roman" w:cs="Times New Roman"/>
+          <w:sz w:val="24"/>
+          <w:szCs w:val="24"/>
+        </w:rPr>
+        <w:t>.</w:t>
+      </w:r>
+      <w:r>
+        <w:rPr>
+          <w:rFonts w:ascii="Times New Roman" w:hAnsi="Times New Roman" w:cs="Times New Roman"/>
+          <w:sz w:val="24"/>
+          <w:szCs w:val="24"/>
+        </w:rPr>
+        <w:t xml:space="preserve"> </w:t>
+      </w:r>
+    </w:p>
+    <w:p>
+      <w:pPr>
+        <w:jc w:val="both"/>
+        <w:rPr>
+          <w:rFonts w:ascii="Times New Roman" w:hAnsi="Times New Roman" w:cs="Times New Roman"/>
+          <w:sz w:val="24"/>
+          <w:szCs w:val="24"/>
+        </w:rPr>
+      </w:pPr>
+      <w:r>
+        <w:rPr>
+          <w:rFonts w:ascii="Times New Roman" w:hAnsi="Times New Roman" w:cs="Times New Roman"/>
+          <w:sz w:val="24"/>
+          <w:szCs w:val="24"/>
+        </w:rPr>
+        <w:t xml:space="preserve">Being a lean enterprise means </w:t>
+      </w:r>
+      <w:r>
+        <w:rPr>
+          <w:rFonts w:ascii="Times New Roman" w:hAnsi="Times New Roman" w:cs="Times New Roman"/>
+          <w:sz w:val="24"/>
+          <w:szCs w:val="24"/>
+        </w:rPr>
+        <w:t>deliver</w:t>
+      </w:r>
+      <w:r>
+        <w:rPr>
+          <w:rFonts w:ascii="Times New Roman" w:hAnsi="Times New Roman" w:cs="Times New Roman"/>
+          <w:sz w:val="24"/>
+          <w:szCs w:val="24"/>
+        </w:rPr>
+        <w:t xml:space="preserve">ing value to the end customer with the minimal waste of resources. </w:t>
+      </w:r>
+      <w:r>
+        <w:rPr>
+          <w:rFonts w:ascii="Times New Roman" w:hAnsi="Times New Roman" w:cs="Times New Roman"/>
+          <w:sz w:val="24"/>
+          <w:szCs w:val="24"/>
+        </w:rPr>
+        <w:t>SAFe is a scalable and</w:t>
+      </w:r>
+      <w:r>
+        <w:rPr>
+          <w:rFonts w:ascii="Times New Roman" w:hAnsi="Times New Roman" w:cs="Times New Roman"/>
+          <w:sz w:val="24"/>
+          <w:szCs w:val="24"/>
+        </w:rPr>
+        <w:t xml:space="preserve"> </w:t>
+      </w:r>
+      <w:r>
+        <w:rPr>
+          <w:rFonts w:ascii="Times New Roman" w:hAnsi="Times New Roman" w:cs="Times New Roman"/>
+          <w:sz w:val="24"/>
+          <w:szCs w:val="24"/>
+        </w:rPr>
+        <w:t>configurable framework that helps organizations deliver new products, services, and solutions in</w:t>
+      </w:r>
+      <w:r>
+        <w:rPr>
+          <w:rFonts w:ascii="Times New Roman" w:hAnsi="Times New Roman" w:cs="Times New Roman"/>
+          <w:sz w:val="24"/>
+          <w:szCs w:val="24"/>
+        </w:rPr>
+        <w:t xml:space="preserve"> </w:t>
+      </w:r>
+      <w:r>
+        <w:rPr>
+          <w:rFonts w:ascii="Times New Roman" w:hAnsi="Times New Roman" w:cs="Times New Roman"/>
+          <w:sz w:val="24"/>
+          <w:szCs w:val="24"/>
+        </w:rPr>
+        <w:t>the shortest sustainable lead time. It’s a system that guides the roles, responsibilities, and activities</w:t>
+      </w:r>
+      <w:r>
+        <w:rPr>
+          <w:rFonts w:ascii="Times New Roman" w:hAnsi="Times New Roman" w:cs="Times New Roman"/>
+          <w:sz w:val="24"/>
+          <w:szCs w:val="24"/>
+        </w:rPr>
+        <w:t xml:space="preserve"> </w:t>
+      </w:r>
+      <w:r>
+        <w:rPr>
+          <w:rFonts w:ascii="Times New Roman" w:hAnsi="Times New Roman" w:cs="Times New Roman"/>
+          <w:sz w:val="24"/>
+          <w:szCs w:val="24"/>
+        </w:rPr>
+        <w:t>necessary to achieve a sustained, competitive technological advantage</w:t>
+      </w:r>
+      <w:r>
+        <w:rPr>
+          <w:rFonts w:ascii="Times New Roman" w:hAnsi="Times New Roman" w:cs="Times New Roman"/>
+          <w:sz w:val="24"/>
+          <w:szCs w:val="24"/>
+        </w:rPr>
+        <w:t>.</w:t>
+      </w:r>
+      <w:sdt>
+        <w:sdtPr>
+          <w:rPr>
+            <w:rFonts w:ascii="Times New Roman" w:hAnsi="Times New Roman" w:cs="Times New Roman"/>
+            <w:sz w:val="24"/>
+            <w:szCs w:val="24"/>
+          </w:rPr>
+          <w:id w:val="1801186059"/>
+          <w:citation/>
+        </w:sdtPr>
+        <w:sdtContent>
+          <w:r>
+            <w:rPr>
+              <w:rFonts w:ascii="Times New Roman" w:hAnsi="Times New Roman" w:cs="Times New Roman"/>
+              <w:sz w:val="24"/>
+              <w:szCs w:val="24"/>
+            </w:rPr>
+            <w:fldChar w:fldCharType="begin"/>
+          </w:r>
+          <w:r>
+            <w:rPr>
+              <w:rFonts w:ascii="Times New Roman" w:hAnsi="Times New Roman" w:cs="Times New Roman"/>
+              <w:sz w:val="24"/>
+              <w:szCs w:val="24"/>
+            </w:rPr>
+            <w:instrText xml:space="preserve"> CITATION SCA18 \l 1036 </w:instrText>
+          </w:r>
+          <w:r>
+            <w:rPr>
+              <w:rFonts w:ascii="Times New Roman" w:hAnsi="Times New Roman" w:cs="Times New Roman"/>
+              <w:sz w:val="24"/>
+              <w:szCs w:val="24"/>
+            </w:rPr>
+            <w:fldChar w:fldCharType="separate"/>
+          </w:r>
+          <w:r>
+            <w:rPr>
+              <w:rFonts w:ascii="Times New Roman" w:hAnsi="Times New Roman" w:cs="Times New Roman"/>
+              <w:noProof/>
+              <w:sz w:val="24"/>
+              <w:szCs w:val="24"/>
+            </w:rPr>
+            <w:t xml:space="preserve"> </w:t>
+          </w:r>
+          <w:r>
+            <w:rPr>
+              <w:rFonts w:ascii="Times New Roman" w:hAnsi="Times New Roman" w:cs="Times New Roman"/>
+              <w:noProof/>
+              <w:sz w:val="24"/>
+              <w:szCs w:val="24"/>
+              <w:lang w:val="fr-FR"/>
+            </w:rPr>
+            <w:t>(SCALED AGILE ,Inc., 2018)</w:t>
+          </w:r>
+          <w:r>
+            <w:rPr>
+              <w:rFonts w:ascii="Times New Roman" w:hAnsi="Times New Roman" w:cs="Times New Roman"/>
+              <w:sz w:val="24"/>
+              <w:szCs w:val="24"/>
+            </w:rPr>
+            <w:fldChar w:fldCharType="end"/>
+          </w:r>
+        </w:sdtContent>
+      </w:sdt>
+      <w:r>
+        <w:rPr>
+          <w:rFonts w:ascii="Times New Roman" w:hAnsi="Times New Roman" w:cs="Times New Roman"/>
+          <w:sz w:val="24"/>
+          <w:szCs w:val="24"/>
+        </w:rPr>
+        <w:t>.</w:t>
+      </w:r>
+    </w:p>
+    <w:p>
+      <w:pPr>
+        <w:jc w:val="both"/>
+        <w:rPr>
+          <w:rFonts w:ascii="Times New Roman" w:hAnsi="Times New Roman" w:cs="Times New Roman"/>
+          <w:sz w:val="24"/>
+          <w:szCs w:val="24"/>
+        </w:rPr>
+      </w:pPr>
+      <w:r>
+        <w:rPr>
+          <w:rFonts w:ascii="Times New Roman" w:hAnsi="Times New Roman" w:cs="Times New Roman"/>
+          <w:sz w:val="24"/>
+          <w:szCs w:val="24"/>
+        </w:rPr>
+        <w:t xml:space="preserve">SAFe is the combination of </w:t>
+      </w:r>
+      <w:r>
+        <w:rPr>
+          <w:rFonts w:ascii="Times New Roman" w:hAnsi="Times New Roman" w:cs="Times New Roman"/>
+          <w:sz w:val="24"/>
+          <w:szCs w:val="24"/>
+        </w:rPr>
+        <w:t>Agile</w:t>
+      </w:r>
+      <w:r>
+        <w:rPr>
+          <w:rFonts w:ascii="Times New Roman" w:hAnsi="Times New Roman" w:cs="Times New Roman"/>
+          <w:sz w:val="24"/>
+          <w:szCs w:val="24"/>
+        </w:rPr>
+        <w:t xml:space="preserve"> with Lean thinking.</w:t>
+      </w:r>
+      <w:r>
+        <w:rPr>
+          <w:rFonts w:ascii="Times New Roman" w:hAnsi="Times New Roman" w:cs="Times New Roman"/>
+          <w:sz w:val="24"/>
+          <w:szCs w:val="24"/>
+        </w:rPr>
+        <w:t xml:space="preserve"> It </w:t>
+      </w:r>
+      <w:r>
+        <w:rPr>
+          <w:rFonts w:ascii="Times New Roman" w:hAnsi="Times New Roman" w:cs="Times New Roman"/>
+          <w:sz w:val="24"/>
+          <w:szCs w:val="24"/>
+        </w:rPr>
+        <w:t>introduces the Five Core Competencies of the Lean Enterprise, comprising</w:t>
+      </w:r>
+      <w:r>
+        <w:rPr>
+          <w:rFonts w:ascii="Times New Roman" w:hAnsi="Times New Roman" w:cs="Times New Roman"/>
+          <w:sz w:val="24"/>
+          <w:szCs w:val="24"/>
+        </w:rPr>
+        <w:t>:</w:t>
+      </w:r>
+    </w:p>
+    <w:p>
+      <w:pPr>
+        <w:pStyle w:val="Paragraphedeliste"/>
+        <w:numPr>
+          <w:ilvl w:val="0"/>
+          <w:numId w:val="10"/>
+        </w:numPr>
+        <w:jc w:val="both"/>
+        <w:rPr>
+          <w:rFonts w:ascii="Times New Roman" w:hAnsi="Times New Roman" w:cs="Times New Roman"/>
+          <w:sz w:val="24"/>
+          <w:szCs w:val="24"/>
+        </w:rPr>
+      </w:pPr>
+      <w:r>
+        <w:rPr>
+          <w:rFonts w:ascii="Times New Roman" w:hAnsi="Times New Roman" w:cs="Times New Roman"/>
+          <w:sz w:val="24"/>
+          <w:szCs w:val="24"/>
+        </w:rPr>
+        <w:t>Lean-Agile</w:t>
+      </w:r>
+      <w:r>
+        <w:rPr>
+          <w:rFonts w:ascii="Times New Roman" w:hAnsi="Times New Roman" w:cs="Times New Roman"/>
+          <w:sz w:val="24"/>
+          <w:szCs w:val="24"/>
+        </w:rPr>
+        <w:t xml:space="preserve"> Leadership: </w:t>
+      </w:r>
+      <w:r>
+        <w:rPr>
+          <w:rFonts w:ascii="Times New Roman" w:hAnsi="Times New Roman" w:cs="Times New Roman"/>
+          <w:sz w:val="24"/>
+          <w:szCs w:val="24"/>
+        </w:rPr>
+        <w:t>Lean-Agile leaders drive and sustain</w:t>
+      </w:r>
+      <w:r>
+        <w:rPr>
+          <w:rFonts w:ascii="Times New Roman" w:hAnsi="Times New Roman" w:cs="Times New Roman"/>
+          <w:sz w:val="24"/>
+          <w:szCs w:val="24"/>
+        </w:rPr>
+        <w:t xml:space="preserve"> </w:t>
+      </w:r>
+      <w:r>
+        <w:rPr>
+          <w:rFonts w:ascii="Times New Roman" w:hAnsi="Times New Roman" w:cs="Times New Roman"/>
+          <w:sz w:val="24"/>
+          <w:szCs w:val="24"/>
+        </w:rPr>
+        <w:t>organizational change and operational excellence by empowering individuals and teams to</w:t>
+      </w:r>
+      <w:r>
+        <w:rPr>
+          <w:rFonts w:ascii="Times New Roman" w:hAnsi="Times New Roman" w:cs="Times New Roman"/>
+          <w:sz w:val="24"/>
+          <w:szCs w:val="24"/>
+        </w:rPr>
+        <w:t xml:space="preserve"> reach their greatest potential,</w:t>
+      </w:r>
+      <w:r>
+        <w:rPr>
+          <w:rFonts w:ascii="Times New Roman" w:hAnsi="Times New Roman" w:cs="Times New Roman"/>
+          <w:sz w:val="24"/>
+          <w:szCs w:val="24"/>
+        </w:rPr>
+        <w:br/>
+      </w:r>
+    </w:p>
+    <w:p>
+      <w:pPr>
+        <w:pStyle w:val="Paragraphedeliste"/>
+        <w:numPr>
+          <w:ilvl w:val="0"/>
+          <w:numId w:val="10"/>
+        </w:numPr>
+        <w:jc w:val="both"/>
+        <w:rPr>
+          <w:rFonts w:ascii="Times New Roman" w:hAnsi="Times New Roman" w:cs="Times New Roman"/>
+          <w:sz w:val="24"/>
+          <w:szCs w:val="24"/>
+        </w:rPr>
+      </w:pPr>
+      <w:r>
+        <w:rPr>
+          <w:rFonts w:ascii="Times New Roman" w:hAnsi="Times New Roman" w:cs="Times New Roman"/>
+          <w:sz w:val="24"/>
+          <w:szCs w:val="24"/>
+        </w:rPr>
+        <w:t xml:space="preserve">Team and Technical Agility: </w:t>
+      </w:r>
+      <w:r>
+        <w:rPr>
+          <w:rFonts w:ascii="Times New Roman" w:hAnsi="Times New Roman" w:cs="Times New Roman"/>
+          <w:sz w:val="24"/>
+          <w:szCs w:val="24"/>
+        </w:rPr>
+        <w:t>Lean-Agile principles</w:t>
+      </w:r>
+      <w:r>
+        <w:rPr>
+          <w:rFonts w:ascii="Times New Roman" w:hAnsi="Times New Roman" w:cs="Times New Roman"/>
+          <w:sz w:val="24"/>
+          <w:szCs w:val="24"/>
+        </w:rPr>
+        <w:t xml:space="preserve"> </w:t>
+      </w:r>
+      <w:r>
+        <w:rPr>
+          <w:rFonts w:ascii="Times New Roman" w:hAnsi="Times New Roman" w:cs="Times New Roman"/>
+          <w:sz w:val="24"/>
+          <w:szCs w:val="24"/>
+        </w:rPr>
+        <w:t>and practices Agile teams need to be high-performing and create high-quality, well-designed</w:t>
+      </w:r>
+      <w:r>
+        <w:rPr>
+          <w:rFonts w:ascii="Times New Roman" w:hAnsi="Times New Roman" w:cs="Times New Roman"/>
+          <w:sz w:val="24"/>
+          <w:szCs w:val="24"/>
+        </w:rPr>
+        <w:t xml:space="preserve"> </w:t>
+      </w:r>
+      <w:r>
+        <w:rPr>
+          <w:rFonts w:ascii="Times New Roman" w:hAnsi="Times New Roman" w:cs="Times New Roman"/>
+          <w:sz w:val="24"/>
+          <w:szCs w:val="24"/>
+        </w:rPr>
+        <w:t>technical solutions that support current and future business needs</w:t>
+      </w:r>
+      <w:r>
+        <w:rPr>
+          <w:rFonts w:ascii="Times New Roman" w:hAnsi="Times New Roman" w:cs="Times New Roman"/>
+          <w:sz w:val="24"/>
+          <w:szCs w:val="24"/>
+        </w:rPr>
+        <w:t>,</w:t>
+      </w:r>
+      <w:r>
+        <w:rPr>
+          <w:rFonts w:ascii="Times New Roman" w:hAnsi="Times New Roman" w:cs="Times New Roman"/>
+          <w:sz w:val="24"/>
+          <w:szCs w:val="24"/>
+        </w:rPr>
+        <w:br/>
+      </w:r>
+    </w:p>
+    <w:p>
+      <w:pPr>
+        <w:pStyle w:val="Paragraphedeliste"/>
+        <w:numPr>
+          <w:ilvl w:val="0"/>
+          <w:numId w:val="10"/>
+        </w:numPr>
+        <w:jc w:val="both"/>
+        <w:rPr>
+          <w:rFonts w:ascii="Times New Roman" w:hAnsi="Times New Roman" w:cs="Times New Roman"/>
+          <w:sz w:val="24"/>
+          <w:szCs w:val="24"/>
+        </w:rPr>
+      </w:pPr>
+      <w:r>
+        <w:rPr>
+          <w:rFonts w:ascii="Times New Roman" w:hAnsi="Times New Roman" w:cs="Times New Roman"/>
+          <w:sz w:val="24"/>
+          <w:szCs w:val="24"/>
+        </w:rPr>
+        <w:t xml:space="preserve">DevOps and Release on Demand: </w:t>
+      </w:r>
+      <w:r>
+        <w:rPr>
+          <w:rFonts w:ascii="Times New Roman" w:hAnsi="Times New Roman" w:cs="Times New Roman"/>
+          <w:sz w:val="24"/>
+          <w:szCs w:val="24"/>
+        </w:rPr>
+        <w:t>P</w:t>
+      </w:r>
+      <w:r>
+        <w:rPr>
+          <w:rFonts w:ascii="Times New Roman" w:hAnsi="Times New Roman" w:cs="Times New Roman"/>
+          <w:sz w:val="24"/>
+          <w:szCs w:val="24"/>
+        </w:rPr>
+        <w:t>rinciples and practices</w:t>
+      </w:r>
+      <w:r>
+        <w:rPr>
+          <w:rFonts w:ascii="Times New Roman" w:hAnsi="Times New Roman" w:cs="Times New Roman"/>
+          <w:sz w:val="24"/>
+          <w:szCs w:val="24"/>
+        </w:rPr>
+        <w:t xml:space="preserve"> of DevOps providing</w:t>
+      </w:r>
+      <w:r>
+        <w:rPr>
+          <w:rFonts w:ascii="Times New Roman" w:hAnsi="Times New Roman" w:cs="Times New Roman"/>
+          <w:sz w:val="24"/>
+          <w:szCs w:val="24"/>
+        </w:rPr>
+        <w:t xml:space="preserve"> the enterprise with the capability to release value, in whole or in part, at </w:t>
+      </w:r>
+      <w:r>
+        <w:rPr>
+          <w:rFonts w:ascii="Times New Roman" w:hAnsi="Times New Roman" w:cs="Times New Roman"/>
+          <w:sz w:val="24"/>
+          <w:szCs w:val="24"/>
+        </w:rPr>
+        <w:t>any time</w:t>
+      </w:r>
+      <w:r>
+        <w:rPr>
+          <w:rFonts w:ascii="Times New Roman" w:hAnsi="Times New Roman" w:cs="Times New Roman"/>
+          <w:sz w:val="24"/>
+          <w:szCs w:val="24"/>
+        </w:rPr>
+        <w:t xml:space="preserve"> necessary to meet market and customer demand.</w:t>
+      </w:r>
+      <w:r>
+        <w:rPr>
+          <w:rFonts w:ascii="Times New Roman" w:hAnsi="Times New Roman" w:cs="Times New Roman"/>
+          <w:sz w:val="24"/>
+          <w:szCs w:val="24"/>
+        </w:rPr>
+        <w:br/>
+      </w:r>
+    </w:p>
+    <w:p>
+      <w:pPr>
+        <w:pStyle w:val="Paragraphedeliste"/>
+        <w:numPr>
+          <w:ilvl w:val="0"/>
+          <w:numId w:val="10"/>
+        </w:numPr>
+        <w:jc w:val="both"/>
+        <w:rPr>
+          <w:rFonts w:ascii="Times New Roman" w:hAnsi="Times New Roman" w:cs="Times New Roman"/>
+          <w:sz w:val="24"/>
+          <w:szCs w:val="24"/>
+        </w:rPr>
+      </w:pPr>
+      <w:r>
+        <w:rPr>
+          <w:rFonts w:ascii="Times New Roman" w:hAnsi="Times New Roman" w:cs="Times New Roman"/>
+          <w:sz w:val="24"/>
+          <w:szCs w:val="24"/>
+        </w:rPr>
+        <w:t>Business Solutions</w:t>
+      </w:r>
+      <w:r>
+        <w:rPr>
+          <w:rFonts w:ascii="Times New Roman" w:hAnsi="Times New Roman" w:cs="Times New Roman"/>
+          <w:sz w:val="24"/>
+          <w:szCs w:val="24"/>
+        </w:rPr>
+        <w:t xml:space="preserve"> and Lean Systems Engineering</w:t>
+      </w:r>
+      <w:r>
+        <w:rPr>
+          <w:rFonts w:ascii="Times New Roman" w:hAnsi="Times New Roman" w:cs="Times New Roman"/>
+          <w:sz w:val="24"/>
+          <w:szCs w:val="24"/>
+        </w:rPr>
+        <w:t xml:space="preserve"> : </w:t>
+      </w:r>
+      <w:r>
+        <w:rPr>
+          <w:rFonts w:ascii="Times New Roman" w:hAnsi="Times New Roman" w:cs="Times New Roman"/>
+          <w:sz w:val="24"/>
+          <w:szCs w:val="24"/>
+        </w:rPr>
+        <w:t>set of practices</w:t>
+      </w:r>
+      <w:r>
+        <w:rPr>
+          <w:rFonts w:ascii="Times New Roman" w:hAnsi="Times New Roman" w:cs="Times New Roman"/>
+          <w:sz w:val="24"/>
+          <w:szCs w:val="24"/>
+        </w:rPr>
+        <w:t xml:space="preserve"> that inform help b</w:t>
+      </w:r>
+      <w:r>
+        <w:rPr>
+          <w:rFonts w:ascii="Times New Roman" w:hAnsi="Times New Roman" w:cs="Times New Roman"/>
+          <w:sz w:val="24"/>
+          <w:szCs w:val="24"/>
+        </w:rPr>
+        <w:t>uilding Large</w:t>
+      </w:r>
+      <w:r>
+        <w:rPr>
+          <w:rFonts w:ascii="Times New Roman" w:hAnsi="Times New Roman" w:cs="Times New Roman"/>
+          <w:sz w:val="24"/>
+          <w:szCs w:val="24"/>
+        </w:rPr>
+        <w:t xml:space="preserve"> </w:t>
+      </w:r>
+      <w:r>
+        <w:rPr>
+          <w:rFonts w:ascii="Times New Roman" w:hAnsi="Times New Roman" w:cs="Times New Roman"/>
+          <w:sz w:val="24"/>
+          <w:szCs w:val="24"/>
+        </w:rPr>
+        <w:t>Solutions</w:t>
+      </w:r>
+      <w:r>
+        <w:rPr>
+          <w:rFonts w:ascii="Times New Roman" w:hAnsi="Times New Roman" w:cs="Times New Roman"/>
+          <w:sz w:val="24"/>
+          <w:szCs w:val="24"/>
+        </w:rPr>
+        <w:t>, involving</w:t>
+      </w:r>
+      <w:r>
+        <w:rPr>
+          <w:rFonts w:ascii="Times New Roman" w:hAnsi="Times New Roman" w:cs="Times New Roman"/>
+          <w:sz w:val="24"/>
+          <w:szCs w:val="24"/>
+        </w:rPr>
+        <w:t xml:space="preserve"> considerable contri</w:t>
+      </w:r>
+      <w:r>
+        <w:rPr>
+          <w:rFonts w:ascii="Times New Roman" w:hAnsi="Times New Roman" w:cs="Times New Roman"/>
+          <w:sz w:val="24"/>
+          <w:szCs w:val="24"/>
+        </w:rPr>
+        <w:t>but</w:t>
+      </w:r>
+      <w:r>
+        <w:rPr>
+          <w:rFonts w:ascii="Times New Roman" w:hAnsi="Times New Roman" w:cs="Times New Roman"/>
+          <w:sz w:val="24"/>
+          <w:szCs w:val="24"/>
+        </w:rPr>
+        <w:t xml:space="preserve">ions from external supplier, </w:t>
+      </w:r>
+      <w:r>
+        <w:rPr>
+          <w:rFonts w:ascii="Times New Roman" w:hAnsi="Times New Roman" w:cs="Times New Roman"/>
+          <w:sz w:val="24"/>
+          <w:szCs w:val="24"/>
+        </w:rPr>
+        <w:t xml:space="preserve">have </w:t>
+      </w:r>
+      <w:r>
+        <w:rPr>
+          <w:rFonts w:ascii="Times New Roman" w:hAnsi="Times New Roman" w:cs="Times New Roman"/>
+          <w:sz w:val="24"/>
+          <w:szCs w:val="24"/>
+        </w:rPr>
+        <w:t>significant compliance concerns</w:t>
+      </w:r>
+      <w:r>
+        <w:rPr>
+          <w:rFonts w:ascii="Times New Roman" w:hAnsi="Times New Roman" w:cs="Times New Roman"/>
+          <w:sz w:val="24"/>
+          <w:szCs w:val="24"/>
+        </w:rPr>
+        <w:t xml:space="preserve"> </w:t>
+      </w:r>
+      <w:r>
+        <w:rPr>
+          <w:rFonts w:ascii="Times New Roman" w:hAnsi="Times New Roman" w:cs="Times New Roman"/>
+          <w:sz w:val="24"/>
+          <w:szCs w:val="24"/>
+        </w:rPr>
+        <w:t>and demand extensive and</w:t>
+      </w:r>
+      <w:r>
+        <w:rPr>
+          <w:rFonts w:ascii="Times New Roman" w:hAnsi="Times New Roman" w:cs="Times New Roman"/>
+          <w:sz w:val="24"/>
+          <w:szCs w:val="24"/>
+        </w:rPr>
+        <w:t xml:space="preserve"> broad multidisciplinary skills,</w:t>
+      </w:r>
+      <w:r>
+        <w:rPr>
+          <w:rFonts w:ascii="Times New Roman" w:hAnsi="Times New Roman" w:cs="Times New Roman"/>
+          <w:sz w:val="24"/>
+          <w:szCs w:val="24"/>
+        </w:rPr>
+        <w:br/>
+      </w:r>
+    </w:p>
+    <w:p>
+      <w:pPr>
+        <w:pStyle w:val="Paragraphedeliste"/>
+        <w:numPr>
+          <w:ilvl w:val="0"/>
+          <w:numId w:val="10"/>
+        </w:numPr>
+        <w:jc w:val="both"/>
+        <w:rPr>
+          <w:rFonts w:ascii="Times New Roman" w:hAnsi="Times New Roman" w:cs="Times New Roman"/>
+          <w:sz w:val="24"/>
+          <w:szCs w:val="24"/>
+        </w:rPr>
+      </w:pPr>
+      <w:r>
+        <w:rPr>
+          <w:rFonts w:ascii="Times New Roman" w:hAnsi="Times New Roman" w:cs="Times New Roman"/>
+          <w:sz w:val="24"/>
+          <w:szCs w:val="24"/>
+        </w:rPr>
+        <w:t xml:space="preserve">Lean Portfolio Management: </w:t>
+      </w:r>
+      <w:r>
+        <w:rPr>
+          <w:rFonts w:ascii="Times New Roman" w:hAnsi="Times New Roman" w:cs="Times New Roman"/>
+          <w:sz w:val="24"/>
+          <w:szCs w:val="24"/>
+        </w:rPr>
+        <w:t xml:space="preserve">Describes how an </w:t>
+      </w:r>
+      <w:r>
+        <w:rPr>
+          <w:rFonts w:ascii="Times New Roman" w:hAnsi="Times New Roman" w:cs="Times New Roman"/>
+          <w:sz w:val="24"/>
+          <w:szCs w:val="24"/>
+        </w:rPr>
+        <w:t>enterprise can implement Lean</w:t>
+      </w:r>
+      <w:r>
+        <w:rPr>
+          <w:rFonts w:ascii="Times New Roman" w:hAnsi="Times New Roman" w:cs="Times New Roman"/>
+          <w:sz w:val="24"/>
+          <w:szCs w:val="24"/>
+        </w:rPr>
+        <w:t xml:space="preserve"> </w:t>
+      </w:r>
+      <w:r>
+        <w:rPr>
+          <w:rFonts w:ascii="Times New Roman" w:hAnsi="Times New Roman" w:cs="Times New Roman"/>
+          <w:sz w:val="24"/>
+          <w:szCs w:val="24"/>
+        </w:rPr>
+        <w:t xml:space="preserve">approaches to strategy and investment funding, </w:t>
+      </w:r>
+      <w:proofErr w:type="gramStart"/>
+      <w:r>
+        <w:rPr>
+          <w:rFonts w:ascii="Times New Roman" w:hAnsi="Times New Roman" w:cs="Times New Roman"/>
+          <w:sz w:val="24"/>
+          <w:szCs w:val="24"/>
+        </w:rPr>
+        <w:t>Agile</w:t>
+      </w:r>
+      <w:proofErr w:type="gramEnd"/>
+      <w:r>
+        <w:rPr>
+          <w:rFonts w:ascii="Times New Roman" w:hAnsi="Times New Roman" w:cs="Times New Roman"/>
+          <w:sz w:val="24"/>
+          <w:szCs w:val="24"/>
+        </w:rPr>
+        <w:t xml:space="preserve"> portfolio operations, and Lean governance</w:t>
+      </w:r>
+      <w:r>
+        <w:rPr>
+          <w:rFonts w:ascii="Times New Roman" w:hAnsi="Times New Roman" w:cs="Times New Roman"/>
+          <w:sz w:val="24"/>
+          <w:szCs w:val="24"/>
+        </w:rPr>
+        <w:t xml:space="preserve"> f</w:t>
+      </w:r>
+      <w:r>
+        <w:rPr>
+          <w:rFonts w:ascii="Times New Roman" w:hAnsi="Times New Roman" w:cs="Times New Roman"/>
+          <w:sz w:val="24"/>
+          <w:szCs w:val="24"/>
+        </w:rPr>
+        <w:t>or a SAFe portfolio</w:t>
+      </w:r>
+      <w:r>
+        <w:rPr>
+          <w:rFonts w:ascii="Times New Roman" w:hAnsi="Times New Roman" w:cs="Times New Roman"/>
+          <w:sz w:val="24"/>
+          <w:szCs w:val="24"/>
+        </w:rPr>
+        <w:t xml:space="preserve">. </w:t>
+      </w:r>
+      <w:sdt>
+        <w:sdtPr>
+          <w:rPr>
+            <w:rFonts w:ascii="Times New Roman" w:hAnsi="Times New Roman" w:cs="Times New Roman"/>
+            <w:sz w:val="24"/>
+            <w:szCs w:val="24"/>
+          </w:rPr>
+          <w:id w:val="815064000"/>
+          <w:citation/>
+        </w:sdtPr>
+        <w:sdtContent>
+          <w:r>
+            <w:rPr>
+              <w:rFonts w:ascii="Times New Roman" w:hAnsi="Times New Roman" w:cs="Times New Roman"/>
+              <w:sz w:val="24"/>
+              <w:szCs w:val="24"/>
+            </w:rPr>
+            <w:fldChar w:fldCharType="begin"/>
+          </w:r>
+          <w:r>
+            <w:rPr>
+              <w:rFonts w:ascii="Times New Roman" w:hAnsi="Times New Roman" w:cs="Times New Roman"/>
+              <w:sz w:val="24"/>
+              <w:szCs w:val="24"/>
+              <w:lang w:val="fr-FR"/>
+            </w:rPr>
+            <w:instrText xml:space="preserve"> CITATION SCA18 \l 1036 </w:instrText>
+          </w:r>
+          <w:r>
+            <w:rPr>
+              <w:rFonts w:ascii="Times New Roman" w:hAnsi="Times New Roman" w:cs="Times New Roman"/>
+              <w:sz w:val="24"/>
+              <w:szCs w:val="24"/>
+            </w:rPr>
+            <w:fldChar w:fldCharType="separate"/>
+          </w:r>
+          <w:r>
+            <w:rPr>
+              <w:rFonts w:ascii="Times New Roman" w:hAnsi="Times New Roman" w:cs="Times New Roman"/>
+              <w:noProof/>
+              <w:sz w:val="24"/>
+              <w:szCs w:val="24"/>
+              <w:lang w:val="fr-FR"/>
+            </w:rPr>
+            <w:t>(SCALED AGILE ,Inc., 2018)</w:t>
+          </w:r>
+          <w:r>
+            <w:rPr>
+              <w:rFonts w:ascii="Times New Roman" w:hAnsi="Times New Roman" w:cs="Times New Roman"/>
+              <w:sz w:val="24"/>
+              <w:szCs w:val="24"/>
+            </w:rPr>
+            <w:fldChar w:fldCharType="end"/>
+          </w:r>
+        </w:sdtContent>
+      </w:sdt>
+    </w:p>
+    <w:p>
+      <w:pPr>
+        <w:jc w:val="both"/>
+        <w:rPr>
+          <w:rFonts w:ascii="Times New Roman" w:hAnsi="Times New Roman" w:cs="Times New Roman"/>
+          <w:sz w:val="24"/>
+          <w:szCs w:val="24"/>
+        </w:rPr>
+      </w:pPr>
+      <w:r>
+        <w:rPr>
+          <w:rFonts w:ascii="Times New Roman" w:hAnsi="Times New Roman" w:cs="Times New Roman"/>
+          <w:sz w:val="24"/>
+          <w:szCs w:val="24"/>
+        </w:rPr>
+        <w:t>The</w:t>
+      </w:r>
+      <w:r>
+        <w:rPr>
+          <w:rFonts w:ascii="Times New Roman" w:hAnsi="Times New Roman" w:cs="Times New Roman"/>
+          <w:sz w:val="24"/>
+          <w:szCs w:val="24"/>
+        </w:rPr>
+        <w:t xml:space="preserve"> whole transformation</w:t>
+      </w:r>
+      <w:r>
+        <w:rPr>
+          <w:rFonts w:ascii="Times New Roman" w:hAnsi="Times New Roman" w:cs="Times New Roman"/>
+          <w:sz w:val="24"/>
+          <w:szCs w:val="24"/>
+        </w:rPr>
+        <w:t xml:space="preserve"> process</w:t>
+      </w:r>
+      <w:r>
+        <w:rPr>
+          <w:rFonts w:ascii="Times New Roman" w:hAnsi="Times New Roman" w:cs="Times New Roman"/>
+          <w:sz w:val="24"/>
+          <w:szCs w:val="24"/>
+        </w:rPr>
+        <w:t xml:space="preserve"> is beyond the scope of this paper,</w:t>
+      </w:r>
+      <w:r>
+        <w:rPr>
+          <w:rFonts w:ascii="Times New Roman" w:hAnsi="Times New Roman" w:cs="Times New Roman"/>
+          <w:sz w:val="24"/>
+          <w:szCs w:val="24"/>
+        </w:rPr>
+        <w:t xml:space="preserve"> we will focus on how the </w:t>
+      </w:r>
+      <w:r>
+        <w:rPr>
+          <w:rFonts w:ascii="Times New Roman" w:hAnsi="Times New Roman" w:cs="Times New Roman"/>
+          <w:sz w:val="24"/>
+          <w:szCs w:val="24"/>
+        </w:rPr>
+        <w:t>Team and Technical Agility</w:t>
+      </w:r>
+      <w:r>
+        <w:rPr>
+          <w:rFonts w:ascii="Times New Roman" w:hAnsi="Times New Roman" w:cs="Times New Roman"/>
+          <w:sz w:val="24"/>
+          <w:szCs w:val="24"/>
+        </w:rPr>
+        <w:t xml:space="preserve"> competency have been implemented. Moreover,</w:t>
+      </w:r>
+      <w:r>
+        <w:rPr>
+          <w:rFonts w:ascii="Times New Roman" w:hAnsi="Times New Roman" w:cs="Times New Roman"/>
+          <w:sz w:val="24"/>
+          <w:szCs w:val="24"/>
+        </w:rPr>
+        <w:t xml:space="preserve"> </w:t>
+      </w:r>
+      <w:r>
+        <w:rPr>
+          <w:rFonts w:ascii="Times New Roman" w:hAnsi="Times New Roman" w:cs="Times New Roman"/>
+          <w:sz w:val="24"/>
+          <w:szCs w:val="24"/>
+        </w:rPr>
+        <w:t xml:space="preserve">it is an effective way to assess </w:t>
+      </w:r>
+      <w:r>
+        <w:rPr>
+          <w:rFonts w:ascii="Times New Roman" w:hAnsi="Times New Roman" w:cs="Times New Roman"/>
+          <w:sz w:val="24"/>
+          <w:szCs w:val="24"/>
+        </w:rPr>
+        <w:t xml:space="preserve">some of </w:t>
+      </w:r>
+      <w:r>
+        <w:rPr>
+          <w:rFonts w:ascii="Times New Roman" w:hAnsi="Times New Roman" w:cs="Times New Roman"/>
+          <w:sz w:val="24"/>
+          <w:szCs w:val="24"/>
+        </w:rPr>
+        <w:t xml:space="preserve">the suggested solutions </w:t>
+      </w:r>
+      <w:r>
+        <w:rPr>
+          <w:rFonts w:ascii="Times New Roman" w:hAnsi="Times New Roman" w:cs="Times New Roman"/>
+          <w:sz w:val="24"/>
+          <w:szCs w:val="24"/>
+        </w:rPr>
+        <w:t xml:space="preserve">to our research problem. Since </w:t>
+      </w:r>
+      <w:r>
+        <w:rPr>
+          <w:rFonts w:ascii="Times New Roman" w:hAnsi="Times New Roman" w:cs="Times New Roman"/>
+          <w:sz w:val="24"/>
+          <w:szCs w:val="24"/>
+        </w:rPr>
+        <w:t xml:space="preserve">it </w:t>
+      </w:r>
+      <w:r>
+        <w:rPr>
+          <w:rFonts w:ascii="Times New Roman" w:hAnsi="Times New Roman" w:cs="Times New Roman"/>
+          <w:sz w:val="24"/>
+          <w:szCs w:val="24"/>
+        </w:rPr>
+        <w:t>relies, besides others</w:t>
+      </w:r>
+      <w:r>
+        <w:rPr>
+          <w:rFonts w:ascii="Times New Roman" w:hAnsi="Times New Roman" w:cs="Times New Roman"/>
+          <w:sz w:val="24"/>
+          <w:szCs w:val="24"/>
+        </w:rPr>
+        <w:t xml:space="preserve"> on:</w:t>
+      </w:r>
+    </w:p>
+    <w:p>
+      <w:pPr>
+        <w:pStyle w:val="Paragraphedeliste"/>
+        <w:numPr>
+          <w:ilvl w:val="0"/>
+          <w:numId w:val="10"/>
+        </w:numPr>
+        <w:jc w:val="both"/>
+        <w:rPr>
+          <w:rFonts w:ascii="Times New Roman" w:hAnsi="Times New Roman" w:cs="Times New Roman"/>
+          <w:sz w:val="24"/>
+          <w:szCs w:val="24"/>
+        </w:rPr>
+      </w:pPr>
+      <w:r>
+        <w:rPr>
+          <w:rFonts w:ascii="Times New Roman" w:hAnsi="Times New Roman" w:cs="Times New Roman"/>
+          <w:sz w:val="24"/>
+          <w:szCs w:val="24"/>
+        </w:rPr>
+        <w:lastRenderedPageBreak/>
+        <w:t xml:space="preserve">The decentralization of decision making: </w:t>
+      </w:r>
+      <w:r>
+        <w:rPr>
+          <w:rFonts w:ascii="Times New Roman" w:hAnsi="Times New Roman" w:cs="Times New Roman"/>
+          <w:sz w:val="24"/>
+          <w:szCs w:val="24"/>
+        </w:rPr>
+        <w:t>on one hand</w:t>
+      </w:r>
+      <w:r>
+        <w:rPr>
+          <w:rFonts w:ascii="Times New Roman" w:hAnsi="Times New Roman" w:cs="Times New Roman"/>
+          <w:sz w:val="24"/>
+          <w:szCs w:val="24"/>
+        </w:rPr>
+        <w:t xml:space="preserve">, </w:t>
+      </w:r>
+      <w:r>
+        <w:rPr>
+          <w:rFonts w:ascii="Times New Roman" w:hAnsi="Times New Roman" w:cs="Times New Roman"/>
+          <w:sz w:val="24"/>
+          <w:szCs w:val="24"/>
+        </w:rPr>
+        <w:t>equipping teams</w:t>
+      </w:r>
+      <w:r>
+        <w:rPr>
+          <w:rFonts w:ascii="Times New Roman" w:hAnsi="Times New Roman" w:cs="Times New Roman"/>
+          <w:sz w:val="24"/>
+          <w:szCs w:val="24"/>
+        </w:rPr>
+        <w:t xml:space="preserve"> with the domain experts; </w:t>
+      </w:r>
+      <w:r>
+        <w:rPr>
+          <w:rFonts w:ascii="Times New Roman" w:hAnsi="Times New Roman" w:cs="Times New Roman"/>
+          <w:sz w:val="24"/>
+          <w:szCs w:val="24"/>
+        </w:rPr>
+        <w:t>on the other hand</w:t>
+      </w:r>
+      <w:r>
+        <w:rPr>
+          <w:rFonts w:ascii="Times New Roman" w:hAnsi="Times New Roman" w:cs="Times New Roman"/>
+          <w:sz w:val="24"/>
+          <w:szCs w:val="24"/>
+        </w:rPr>
+        <w:t>, equipping</w:t>
+      </w:r>
+      <w:r>
+        <w:rPr>
+          <w:rFonts w:ascii="Times New Roman" w:hAnsi="Times New Roman" w:cs="Times New Roman"/>
+          <w:sz w:val="24"/>
+          <w:szCs w:val="24"/>
+        </w:rPr>
+        <w:t xml:space="preserve"> </w:t>
+      </w:r>
+      <w:r>
+        <w:rPr>
+          <w:rFonts w:ascii="Times New Roman" w:hAnsi="Times New Roman" w:cs="Times New Roman"/>
+          <w:sz w:val="24"/>
+          <w:szCs w:val="24"/>
+        </w:rPr>
+        <w:t xml:space="preserve">individuals </w:t>
+      </w:r>
+      <w:r>
+        <w:rPr>
+          <w:rFonts w:ascii="Times New Roman" w:hAnsi="Times New Roman" w:cs="Times New Roman"/>
+          <w:sz w:val="24"/>
+          <w:szCs w:val="24"/>
+        </w:rPr>
+        <w:t xml:space="preserve">with </w:t>
+      </w:r>
+      <w:r>
+        <w:rPr>
+          <w:rFonts w:ascii="Times New Roman" w:hAnsi="Times New Roman" w:cs="Times New Roman"/>
+          <w:sz w:val="24"/>
+          <w:szCs w:val="24"/>
+        </w:rPr>
+        <w:t>judgment</w:t>
+      </w:r>
+      <w:r>
+        <w:rPr>
+          <w:rFonts w:ascii="Times New Roman" w:hAnsi="Times New Roman" w:cs="Times New Roman"/>
+          <w:sz w:val="24"/>
+          <w:szCs w:val="24"/>
+        </w:rPr>
+        <w:t xml:space="preserve"> needed to make good decisions</w:t>
+      </w:r>
+      <w:r>
+        <w:rPr>
+          <w:rFonts w:ascii="Times New Roman" w:hAnsi="Times New Roman" w:cs="Times New Roman"/>
+          <w:sz w:val="24"/>
+          <w:szCs w:val="24"/>
+        </w:rPr>
+        <w:t>: breaking the silos.</w:t>
+      </w:r>
+    </w:p>
+    <w:p>
+      <w:pPr>
+        <w:pStyle w:val="Paragraphedeliste"/>
+        <w:numPr>
+          <w:ilvl w:val="0"/>
+          <w:numId w:val="10"/>
+        </w:numPr>
+        <w:jc w:val="both"/>
+        <w:rPr>
+          <w:rFonts w:ascii="Times New Roman" w:hAnsi="Times New Roman" w:cs="Times New Roman"/>
+          <w:sz w:val="24"/>
+          <w:szCs w:val="24"/>
+        </w:rPr>
+      </w:pPr>
+      <w:r>
+        <w:rPr>
+          <w:rFonts w:ascii="Times New Roman" w:hAnsi="Times New Roman" w:cs="Times New Roman"/>
+          <w:sz w:val="24"/>
+          <w:szCs w:val="24"/>
+        </w:rPr>
+        <w:t>The application of system thinking: this is about everyone committing and thinking to the common goals of the larger system: being committed within the product mode.</w:t>
+      </w:r>
+    </w:p>
+    <w:p>
+      <w:pPr>
+        <w:pStyle w:val="Titre3"/>
+        <w:numPr>
+          <w:ilvl w:val="0"/>
+          <w:numId w:val="45"/>
+        </w:numPr>
+      </w:pPr>
+      <w:r>
+        <w:t>Team and Technical Agility</w:t>
+      </w:r>
+      <w:r>
+        <w:t xml:space="preserve"> transformation</w:t>
+      </w:r>
+    </w:p>
+    <w:p>
+      <w:pPr>
+        <w:jc w:val="both"/>
+        <w:rPr>
+          <w:rFonts w:ascii="Times New Roman" w:hAnsi="Times New Roman" w:cs="Times New Roman"/>
+          <w:sz w:val="24"/>
+          <w:szCs w:val="24"/>
+        </w:rPr>
+      </w:pPr>
+      <w:r>
+        <w:rPr>
+          <w:rFonts w:ascii="Times New Roman" w:hAnsi="Times New Roman" w:cs="Times New Roman"/>
+          <w:sz w:val="24"/>
+          <w:szCs w:val="24"/>
+        </w:rPr>
+        <w:t>…describe the ISD Agile process (</w:t>
+      </w:r>
+      <w:proofErr w:type="spellStart"/>
+      <w:r>
+        <w:rPr>
+          <w:rFonts w:ascii="Times New Roman" w:hAnsi="Times New Roman" w:cs="Times New Roman"/>
+          <w:sz w:val="24"/>
+          <w:szCs w:val="24"/>
+        </w:rPr>
+        <w:t>PI+sprint+teams</w:t>
+      </w:r>
+      <w:proofErr w:type="spellEnd"/>
+      <w:r>
+        <w:rPr>
+          <w:rFonts w:ascii="Times New Roman" w:hAnsi="Times New Roman" w:cs="Times New Roman"/>
+          <w:sz w:val="24"/>
+          <w:szCs w:val="24"/>
+        </w:rPr>
+        <w:t>)</w:t>
+      </w:r>
+    </w:p>
+    <w:p>
+      <w:pPr>
+        <w:jc w:val="both"/>
+        <w:rPr>
+          <w:rFonts w:ascii="Times New Roman" w:hAnsi="Times New Roman" w:cs="Times New Roman"/>
+          <w:sz w:val="24"/>
+          <w:szCs w:val="24"/>
+        </w:rPr>
+      </w:pPr>
+      <w:r>
+        <w:rPr>
+          <w:rFonts w:ascii="Times New Roman" w:hAnsi="Times New Roman" w:cs="Times New Roman"/>
+          <w:sz w:val="24"/>
+          <w:szCs w:val="24"/>
+        </w:rPr>
+        <w:t xml:space="preserve">… </w:t>
+      </w:r>
+      <w:proofErr w:type="gramStart"/>
+      <w:r>
+        <w:rPr>
+          <w:rFonts w:ascii="Times New Roman" w:hAnsi="Times New Roman" w:cs="Times New Roman"/>
+          <w:sz w:val="24"/>
+          <w:szCs w:val="24"/>
+        </w:rPr>
+        <w:t>put</w:t>
+      </w:r>
+      <w:proofErr w:type="gramEnd"/>
+      <w:r>
+        <w:rPr>
+          <w:rFonts w:ascii="Times New Roman" w:hAnsi="Times New Roman" w:cs="Times New Roman"/>
+          <w:sz w:val="24"/>
+          <w:szCs w:val="24"/>
+        </w:rPr>
+        <w:t xml:space="preserve"> the schema</w:t>
+      </w:r>
+    </w:p>
+    <w:p>
+      <w:pPr>
+        <w:jc w:val="both"/>
+        <w:rPr>
+          <w:rFonts w:ascii="Times New Roman" w:hAnsi="Times New Roman" w:cs="Times New Roman"/>
+          <w:sz w:val="24"/>
+          <w:szCs w:val="24"/>
+        </w:rPr>
+      </w:pPr>
+      <w:r>
+        <w:rPr>
+          <w:rFonts w:ascii="Times New Roman" w:hAnsi="Times New Roman" w:cs="Times New Roman"/>
+          <w:sz w:val="24"/>
+          <w:szCs w:val="24"/>
+        </w:rPr>
+        <w:t>…ask for KPIs</w:t>
+      </w:r>
+    </w:p>
+    <w:p>
+      <w:pPr>
+        <w:jc w:val="both"/>
+        <w:rPr>
+          <w:rFonts w:ascii="Times New Roman" w:hAnsi="Times New Roman" w:cs="Times New Roman"/>
+          <w:sz w:val="24"/>
+          <w:szCs w:val="24"/>
+        </w:rPr>
+      </w:pPr>
+      <w:r>
+        <w:rPr>
+          <w:rFonts w:ascii="Times New Roman" w:hAnsi="Times New Roman" w:cs="Times New Roman"/>
+          <w:sz w:val="24"/>
+          <w:szCs w:val="24"/>
+        </w:rPr>
+        <w:t xml:space="preserve">… </w:t>
+      </w:r>
+      <w:proofErr w:type="gramStart"/>
+      <w:r>
+        <w:rPr>
+          <w:rFonts w:ascii="Times New Roman" w:hAnsi="Times New Roman" w:cs="Times New Roman"/>
+          <w:sz w:val="24"/>
+          <w:szCs w:val="24"/>
+        </w:rPr>
+        <w:t>ask</w:t>
+      </w:r>
+      <w:proofErr w:type="gramEnd"/>
+      <w:r>
+        <w:rPr>
+          <w:rFonts w:ascii="Times New Roman" w:hAnsi="Times New Roman" w:cs="Times New Roman"/>
+          <w:sz w:val="24"/>
+          <w:szCs w:val="24"/>
+        </w:rPr>
+        <w:t xml:space="preserve"> for results/statistics</w:t>
       </w:r>
     </w:p>
     <w:p>
@@ -24388,7 +25728,9 @@
           <w:szCs w:val="24"/>
         </w:rPr>
       </w:pPr>
-      <w:bookmarkStart w:id="52" w:name="_Toc19882904"/>
+      <w:bookmarkStart w:id="51" w:name="_Toc19882904"/>
+      <w:bookmarkStart w:id="52" w:name="_GoBack"/>
+      <w:bookmarkEnd w:id="52"/>
       <w:r>
         <w:rPr>
           <w:rFonts w:ascii="Times New Roman" w:hAnsi="Times New Roman" w:cs="Times New Roman"/>
@@ -24397,7 +25739,7 @@
         </w:rPr>
         <w:t>The knowledge Management</w:t>
       </w:r>
-      <w:bookmarkEnd w:id="52"/>
+      <w:bookmarkEnd w:id="51"/>
     </w:p>
     <w:p>
       <w:pPr>
@@ -24660,6 +26002,24 @@
           <w:sz w:val="24"/>
           <w:szCs w:val="24"/>
         </w:rPr>
+        <w:t>SAFe: Scaled Agile Framework</w:t>
+      </w:r>
+    </w:p>
+    <w:p>
+      <w:pPr>
+        <w:jc w:val="both"/>
+        <w:rPr>
+          <w:rFonts w:ascii="Times New Roman" w:hAnsi="Times New Roman" w:cs="Times New Roman"/>
+          <w:sz w:val="24"/>
+          <w:szCs w:val="24"/>
+        </w:rPr>
+      </w:pPr>
+      <w:r>
+        <w:rPr>
+          <w:rFonts w:ascii="Times New Roman" w:hAnsi="Times New Roman" w:cs="Times New Roman"/>
+          <w:sz w:val="24"/>
+          <w:szCs w:val="24"/>
+        </w:rPr>
         <w:t>TDD: Test Driven Design</w:t>
       </w:r>
     </w:p>
@@ -24696,6 +26056,7 @@
           <w:sz w:val="24"/>
           <w:szCs w:val="24"/>
         </w:rPr>
+        <w:lastRenderedPageBreak/>
         <w:t>UML: Unified Modeling Language</w:t>
       </w:r>
     </w:p>
@@ -24759,21 +26120,17 @@
               <w:rFonts w:ascii="Times New Roman" w:hAnsi="Times New Roman" w:cs="Times New Roman"/>
               <w:sz w:val="24"/>
               <w:szCs w:val="24"/>
-              <w:lang w:val="fr-FR"/>
             </w:rPr>
           </w:pPr>
-          <w:proofErr w:type="spellStart"/>
           <w:r>
             <w:rPr>
               <w:rFonts w:ascii="Times New Roman" w:hAnsi="Times New Roman" w:cs="Times New Roman"/>
               <w:sz w:val="24"/>
               <w:szCs w:val="24"/>
-              <w:lang w:val="fr-FR"/>
             </w:rPr>
             <w:t>Bibliography</w:t>
           </w:r>
           <w:bookmarkEnd w:id="56"/>
-          <w:proofErr w:type="spellEnd"/>
         </w:p>
         <w:sdt>
           <w:sdtPr>
@@ -24875,7 +26232,6 @@
                   <w:szCs w:val="24"/>
                   <w:lang w:val="fr-FR"/>
                 </w:rPr>
-                <w:lastRenderedPageBreak/>
                 <w:t xml:space="preserve">Atem de Carvalho, R., Luiz de Carvalho e Silva, F., &amp; Manhaes, R. S. (2010, June). </w:t>
               </w:r>
               <w:r>
@@ -25251,6 +26607,7 @@
         <w:rPr>
           <w:color w:val="000000"/>
         </w:rPr>
+        <w:lastRenderedPageBreak/>
         <w:t xml:space="preserve"> </w:t>
       </w:r>
     </w:p>
@@ -25403,7 +26760,6 @@
           <w:u w:val="single"/>
           <w:lang w:val="fr-FR" w:eastAsia="fr-FR"/>
         </w:rPr>
-        <w:lastRenderedPageBreak/>
         <w:t xml:space="preserve">Consigne: </w:t>
       </w:r>
       <w:r>
@@ -26075,6 +27431,16 @@
           <w:lang w:val="fr-FR" w:eastAsia="fr-FR"/>
         </w:rPr>
         <w:br/>
+      </w:r>
+      <w:r>
+        <w:rPr>
+          <w:rFonts w:ascii="Times New Roman" w:eastAsia="Times New Roman" w:hAnsi="Times New Roman" w:cs="Times New Roman"/>
+          <w:color w:val="000000"/>
+          <w:sz w:val="24"/>
+          <w:szCs w:val="24"/>
+          <w:lang w:val="fr-FR" w:eastAsia="fr-FR"/>
+        </w:rPr>
+        <w:lastRenderedPageBreak/>
         <w:t>DDD ?</w:t>
       </w:r>
       <w:r>
@@ -26247,7 +27613,6 @@
           <w:szCs w:val="24"/>
           <w:lang w:val="fr-FR" w:eastAsia="fr-FR"/>
         </w:rPr>
-        <w:lastRenderedPageBreak/>
         <w:t xml:space="preserve">Avez-vous déjà </w:t>
       </w:r>
       <w:proofErr w:type="gramStart"/>
@@ -27076,6 +28441,7 @@
           <w:szCs w:val="24"/>
           <w:lang w:val="fr-FR" w:eastAsia="fr-FR"/>
         </w:rPr>
+        <w:lastRenderedPageBreak/>
         <w:t>Sous thème 5: Attente concernant les approches de conception logicielle</w:t>
       </w:r>
       <w:r>
@@ -27172,7 +28538,6 @@
           <w:szCs w:val="24"/>
           <w:lang w:val="fr-FR"/>
         </w:rPr>
-        <w:lastRenderedPageBreak/>
         <w:t xml:space="preserve">Questionnaire for the quantitative </w:t>
       </w:r>
       <w:proofErr w:type="spellStart"/>
@@ -29234,6 +30599,95 @@
     </w:lvl>
   </w:abstractNum>
   <w:abstractNum w:abstractNumId="14">
+    <w:nsid w:val="243E1CCF"/>
+    <w:multiLevelType w:val="hybridMultilevel"/>
+    <w:tmpl w:val="F7C84280"/>
+    <w:lvl w:ilvl="0" w:tplc="361071D2">
+      <w:start w:val="1"/>
+      <w:numFmt w:val="lowerRoman"/>
+      <w:lvlText w:val="%1)"/>
+      <w:lvlJc w:val="left"/>
+      <w:pPr>
+        <w:ind w:left="1080" w:hanging="720"/>
+      </w:pPr>
+      <w:rPr>
+        <w:rFonts w:hint="default"/>
+      </w:rPr>
+    </w:lvl>
+    <w:lvl w:ilvl="1" w:tplc="040C0019" w:tentative="1">
+      <w:start w:val="1"/>
+      <w:numFmt w:val="lowerLetter"/>
+      <w:lvlText w:val="%2."/>
+      <w:lvlJc w:val="left"/>
+      <w:pPr>
+        <w:ind w:left="1440" w:hanging="360"/>
+      </w:pPr>
+    </w:lvl>
+    <w:lvl w:ilvl="2" w:tplc="040C001B" w:tentative="1">
+      <w:start w:val="1"/>
+      <w:numFmt w:val="lowerRoman"/>
+      <w:lvlText w:val="%3."/>
+      <w:lvlJc w:val="right"/>
+      <w:pPr>
+        <w:ind w:left="2160" w:hanging="180"/>
+      </w:pPr>
+    </w:lvl>
+    <w:lvl w:ilvl="3" w:tplc="040C000F" w:tentative="1">
+      <w:start w:val="1"/>
+      <w:numFmt w:val="decimal"/>
+      <w:lvlText w:val="%4."/>
+      <w:lvlJc w:val="left"/>
+      <w:pPr>
+        <w:ind w:left="2880" w:hanging="360"/>
+      </w:pPr>
+    </w:lvl>
+    <w:lvl w:ilvl="4" w:tplc="040C0019" w:tentative="1">
+      <w:start w:val="1"/>
+      <w:numFmt w:val="lowerLetter"/>
+      <w:lvlText w:val="%5."/>
+      <w:lvlJc w:val="left"/>
+      <w:pPr>
+        <w:ind w:left="3600" w:hanging="360"/>
+      </w:pPr>
+    </w:lvl>
+    <w:lvl w:ilvl="5" w:tplc="040C001B" w:tentative="1">
+      <w:start w:val="1"/>
+      <w:numFmt w:val="lowerRoman"/>
+      <w:lvlText w:val="%6."/>
+      <w:lvlJc w:val="right"/>
+      <w:pPr>
+        <w:ind w:left="4320" w:hanging="180"/>
+      </w:pPr>
+    </w:lvl>
+    <w:lvl w:ilvl="6" w:tplc="040C000F" w:tentative="1">
+      <w:start w:val="1"/>
+      <w:numFmt w:val="decimal"/>
+      <w:lvlText w:val="%7."/>
+      <w:lvlJc w:val="left"/>
+      <w:pPr>
+        <w:ind w:left="5040" w:hanging="360"/>
+      </w:pPr>
+    </w:lvl>
+    <w:lvl w:ilvl="7" w:tplc="040C0019" w:tentative="1">
+      <w:start w:val="1"/>
+      <w:numFmt w:val="lowerLetter"/>
+      <w:lvlText w:val="%8."/>
+      <w:lvlJc w:val="left"/>
+      <w:pPr>
+        <w:ind w:left="5760" w:hanging="360"/>
+      </w:pPr>
+    </w:lvl>
+    <w:lvl w:ilvl="8" w:tplc="040C001B" w:tentative="1">
+      <w:start w:val="1"/>
+      <w:numFmt w:val="lowerRoman"/>
+      <w:lvlText w:val="%9."/>
+      <w:lvlJc w:val="right"/>
+      <w:pPr>
+        <w:ind w:left="6480" w:hanging="180"/>
+      </w:pPr>
+    </w:lvl>
+  </w:abstractNum>
+  <w:abstractNum w:abstractNumId="15">
     <w:nsid w:val="28DA73E7"/>
     <w:multiLevelType w:val="multilevel"/>
     <w:tmpl w:val="625E23E8"/>
@@ -29382,7 +30836,7 @@
       </w:rPr>
     </w:lvl>
   </w:abstractNum>
-  <w:abstractNum w:abstractNumId="15">
+  <w:abstractNum w:abstractNumId="16">
     <w:nsid w:val="2ADF6F69"/>
     <w:multiLevelType w:val="hybridMultilevel"/>
     <w:tmpl w:val="B8AAF65C"/>
@@ -29471,7 +30925,7 @@
       </w:pPr>
     </w:lvl>
   </w:abstractNum>
-  <w:abstractNum w:abstractNumId="16">
+  <w:abstractNum w:abstractNumId="17">
     <w:nsid w:val="2C7A0A0A"/>
     <w:multiLevelType w:val="multilevel"/>
     <w:tmpl w:val="91085BB6"/>
@@ -29584,7 +31038,7 @@
       </w:pPr>
     </w:lvl>
   </w:abstractNum>
-  <w:abstractNum w:abstractNumId="17">
+  <w:abstractNum w:abstractNumId="18">
     <w:nsid w:val="2DB11368"/>
     <w:multiLevelType w:val="hybridMultilevel"/>
     <w:tmpl w:val="49D02596"/>
@@ -29697,7 +31151,7 @@
       </w:rPr>
     </w:lvl>
   </w:abstractNum>
-  <w:abstractNum w:abstractNumId="18">
+  <w:abstractNum w:abstractNumId="19">
     <w:nsid w:val="31704D1D"/>
     <w:multiLevelType w:val="hybridMultilevel"/>
     <w:tmpl w:val="AF6400E6"/>
@@ -29786,7 +31240,7 @@
       </w:pPr>
     </w:lvl>
   </w:abstractNum>
-  <w:abstractNum w:abstractNumId="19">
+  <w:abstractNum w:abstractNumId="20">
     <w:nsid w:val="31EF679C"/>
     <w:multiLevelType w:val="hybridMultilevel"/>
     <w:tmpl w:val="0F3A8EFC"/>
@@ -29875,7 +31329,7 @@
       </w:pPr>
     </w:lvl>
   </w:abstractNum>
-  <w:abstractNum w:abstractNumId="20">
+  <w:abstractNum w:abstractNumId="21">
     <w:nsid w:val="36767EFA"/>
     <w:multiLevelType w:val="multilevel"/>
     <w:tmpl w:val="4016F70C"/>
@@ -30024,7 +31478,7 @@
       </w:rPr>
     </w:lvl>
   </w:abstractNum>
-  <w:abstractNum w:abstractNumId="21">
+  <w:abstractNum w:abstractNumId="22">
     <w:nsid w:val="367A14DF"/>
     <w:multiLevelType w:val="multilevel"/>
     <w:tmpl w:val="DB341D8C"/>
@@ -30173,7 +31627,7 @@
       </w:rPr>
     </w:lvl>
   </w:abstractNum>
-  <w:abstractNum w:abstractNumId="22">
+  <w:abstractNum w:abstractNumId="23">
     <w:nsid w:val="38851405"/>
     <w:multiLevelType w:val="hybridMultilevel"/>
     <w:tmpl w:val="05CE0C10"/>
@@ -30286,7 +31740,7 @@
       </w:rPr>
     </w:lvl>
   </w:abstractNum>
-  <w:abstractNum w:abstractNumId="23">
+  <w:abstractNum w:abstractNumId="24">
     <w:nsid w:val="3A9E086D"/>
     <w:multiLevelType w:val="hybridMultilevel"/>
     <w:tmpl w:val="B90468F4"/>
@@ -30375,7 +31829,7 @@
       </w:pPr>
     </w:lvl>
   </w:abstractNum>
-  <w:abstractNum w:abstractNumId="24">
+  <w:abstractNum w:abstractNumId="25">
     <w:nsid w:val="47B51F77"/>
     <w:multiLevelType w:val="hybridMultilevel"/>
     <w:tmpl w:val="2490122E"/>
@@ -30464,7 +31918,7 @@
       </w:pPr>
     </w:lvl>
   </w:abstractNum>
-  <w:abstractNum w:abstractNumId="25">
+  <w:abstractNum w:abstractNumId="26">
     <w:nsid w:val="48B2226C"/>
     <w:multiLevelType w:val="hybridMultilevel"/>
     <w:tmpl w:val="0FFA3E34"/>
@@ -30553,7 +32007,7 @@
       </w:pPr>
     </w:lvl>
   </w:abstractNum>
-  <w:abstractNum w:abstractNumId="26">
+  <w:abstractNum w:abstractNumId="27">
     <w:nsid w:val="4BD747F3"/>
     <w:multiLevelType w:val="hybridMultilevel"/>
     <w:tmpl w:val="1EC83F8E"/>
@@ -30642,7 +32096,7 @@
       </w:pPr>
     </w:lvl>
   </w:abstractNum>
-  <w:abstractNum w:abstractNumId="27">
+  <w:abstractNum w:abstractNumId="28">
     <w:nsid w:val="4E4C7721"/>
     <w:multiLevelType w:val="multilevel"/>
     <w:tmpl w:val="14D227A2"/>
@@ -30791,7 +32245,7 @@
       </w:rPr>
     </w:lvl>
   </w:abstractNum>
-  <w:abstractNum w:abstractNumId="28">
+  <w:abstractNum w:abstractNumId="29">
     <w:nsid w:val="57AF2E30"/>
     <w:multiLevelType w:val="hybridMultilevel"/>
     <w:tmpl w:val="23D270A4"/>
@@ -30880,7 +32334,7 @@
       </w:pPr>
     </w:lvl>
   </w:abstractNum>
-  <w:abstractNum w:abstractNumId="29">
+  <w:abstractNum w:abstractNumId="30">
     <w:nsid w:val="5D472A8C"/>
     <w:multiLevelType w:val="hybridMultilevel"/>
     <w:tmpl w:val="1012DEFE"/>
@@ -30970,7 +32424,7 @@
       </w:pPr>
     </w:lvl>
   </w:abstractNum>
-  <w:abstractNum w:abstractNumId="30">
+  <w:abstractNum w:abstractNumId="31">
     <w:nsid w:val="61247688"/>
     <w:multiLevelType w:val="hybridMultilevel"/>
     <w:tmpl w:val="B4DAA9FE"/>
@@ -31059,7 +32513,7 @@
       </w:pPr>
     </w:lvl>
   </w:abstractNum>
-  <w:abstractNum w:abstractNumId="31">
+  <w:abstractNum w:abstractNumId="32">
     <w:nsid w:val="61512B17"/>
     <w:multiLevelType w:val="multilevel"/>
     <w:tmpl w:val="93CC9900"/>
@@ -31172,7 +32626,7 @@
       </w:pPr>
     </w:lvl>
   </w:abstractNum>
-  <w:abstractNum w:abstractNumId="32">
+  <w:abstractNum w:abstractNumId="33">
     <w:nsid w:val="65EA1800"/>
     <w:multiLevelType w:val="hybridMultilevel"/>
     <w:tmpl w:val="7F8A5674"/>
@@ -31261,7 +32715,7 @@
       </w:pPr>
     </w:lvl>
   </w:abstractNum>
-  <w:abstractNum w:abstractNumId="33">
+  <w:abstractNum w:abstractNumId="34">
     <w:nsid w:val="6A5874BD"/>
     <w:multiLevelType w:val="hybridMultilevel"/>
     <w:tmpl w:val="9F02950E"/>
@@ -31350,7 +32804,7 @@
       </w:pPr>
     </w:lvl>
   </w:abstractNum>
-  <w:abstractNum w:abstractNumId="34">
+  <w:abstractNum w:abstractNumId="35">
     <w:nsid w:val="6AC26C8D"/>
     <w:multiLevelType w:val="hybridMultilevel"/>
     <w:tmpl w:val="0CC05D00"/>
@@ -31439,7 +32893,7 @@
       </w:pPr>
     </w:lvl>
   </w:abstractNum>
-  <w:abstractNum w:abstractNumId="35">
+  <w:abstractNum w:abstractNumId="36">
     <w:nsid w:val="6C280297"/>
     <w:multiLevelType w:val="multilevel"/>
     <w:tmpl w:val="FC62F3E2"/>
@@ -31552,7 +33006,7 @@
       </w:pPr>
     </w:lvl>
   </w:abstractNum>
-  <w:abstractNum w:abstractNumId="36">
+  <w:abstractNum w:abstractNumId="37">
     <w:nsid w:val="6FC47838"/>
     <w:multiLevelType w:val="hybridMultilevel"/>
     <w:tmpl w:val="CBBA1FE4"/>
@@ -31641,7 +33095,7 @@
       </w:pPr>
     </w:lvl>
   </w:abstractNum>
-  <w:abstractNum w:abstractNumId="37">
+  <w:abstractNum w:abstractNumId="38">
     <w:nsid w:val="70506BEE"/>
     <w:multiLevelType w:val="hybridMultilevel"/>
     <w:tmpl w:val="AB80E434"/>
@@ -31754,7 +33208,7 @@
       </w:rPr>
     </w:lvl>
   </w:abstractNum>
-  <w:abstractNum w:abstractNumId="38">
+  <w:abstractNum w:abstractNumId="39">
     <w:nsid w:val="731F33E4"/>
     <w:multiLevelType w:val="hybridMultilevel"/>
     <w:tmpl w:val="7584CE68"/>
@@ -31843,7 +33297,7 @@
       </w:pPr>
     </w:lvl>
   </w:abstractNum>
-  <w:abstractNum w:abstractNumId="39">
+  <w:abstractNum w:abstractNumId="40">
     <w:nsid w:val="744E18F6"/>
     <w:multiLevelType w:val="hybridMultilevel"/>
     <w:tmpl w:val="B388133C"/>
@@ -31932,7 +33386,7 @@
       </w:pPr>
     </w:lvl>
   </w:abstractNum>
-  <w:abstractNum w:abstractNumId="40">
+  <w:abstractNum w:abstractNumId="41">
     <w:nsid w:val="77DA4468"/>
     <w:multiLevelType w:val="hybridMultilevel"/>
     <w:tmpl w:val="8D64BFFA"/>
@@ -32022,7 +33476,7 @@
     </w:lvl>
   </w:abstractNum>
   <w:num w:numId="1">
-    <w:abstractNumId w:val="34"/>
+    <w:abstractNumId w:val="35"/>
   </w:num>
   <w:num w:numId="2">
     <w:abstractNumId w:val="13"/>
@@ -32031,19 +33485,19 @@
     <w:abstractNumId w:val="9"/>
   </w:num>
   <w:num w:numId="4">
-    <w:abstractNumId w:val="29"/>
+    <w:abstractNumId w:val="30"/>
   </w:num>
   <w:num w:numId="5">
-    <w:abstractNumId w:val="22"/>
+    <w:abstractNumId w:val="23"/>
   </w:num>
   <w:num w:numId="6">
-    <w:abstractNumId w:val="24"/>
+    <w:abstractNumId w:val="25"/>
   </w:num>
   <w:num w:numId="7">
-    <w:abstractNumId w:val="19"/>
+    <w:abstractNumId w:val="20"/>
   </w:num>
   <w:num w:numId="8">
-    <w:abstractNumId w:val="17"/>
+    <w:abstractNumId w:val="18"/>
   </w:num>
   <w:num w:numId="9">
     <w:abstractNumId w:val="12"/>
@@ -32055,70 +33509,70 @@
     <w:abstractNumId w:val="6"/>
   </w:num>
   <w:num w:numId="12">
-    <w:abstractNumId w:val="28"/>
+    <w:abstractNumId w:val="29"/>
   </w:num>
   <w:num w:numId="13">
-    <w:abstractNumId w:val="33"/>
+    <w:abstractNumId w:val="34"/>
   </w:num>
   <w:num w:numId="14">
-    <w:abstractNumId w:val="15"/>
+    <w:abstractNumId w:val="16"/>
   </w:num>
   <w:num w:numId="15">
-    <w:abstractNumId w:val="26"/>
+    <w:abstractNumId w:val="27"/>
   </w:num>
   <w:num w:numId="16">
-    <w:abstractNumId w:val="36"/>
+    <w:abstractNumId w:val="37"/>
   </w:num>
   <w:num w:numId="17">
-    <w:abstractNumId w:val="39"/>
+    <w:abstractNumId w:val="40"/>
   </w:num>
   <w:num w:numId="18">
-    <w:abstractNumId w:val="18"/>
+    <w:abstractNumId w:val="19"/>
   </w:num>
   <w:num w:numId="19">
-    <w:abstractNumId w:val="37"/>
+    <w:abstractNumId w:val="38"/>
   </w:num>
   <w:num w:numId="20">
     <w:abstractNumId w:val="4"/>
   </w:num>
   <w:num w:numId="21">
-    <w:abstractNumId w:val="27"/>
+    <w:abstractNumId w:val="28"/>
   </w:num>
   <w:num w:numId="22">
-    <w:abstractNumId w:val="38"/>
+    <w:abstractNumId w:val="39"/>
   </w:num>
   <w:num w:numId="23">
     <w:abstractNumId w:val="10"/>
   </w:num>
   <w:num w:numId="24">
-    <w:abstractNumId w:val="21"/>
+    <w:abstractNumId w:val="22"/>
   </w:num>
   <w:num w:numId="25">
     <w:abstractNumId w:val="2"/>
   </w:num>
   <w:num w:numId="26">
-    <w:abstractNumId w:val="20"/>
+    <w:abstractNumId w:val="21"/>
   </w:num>
   <w:num w:numId="27">
-    <w:abstractNumId w:val="14"/>
+    <w:abstractNumId w:val="15"/>
   </w:num>
   <w:num w:numId="28">
     <w:abstractNumId w:val="1"/>
   </w:num>
   <w:num w:numId="29">
-    <w:abstractNumId w:val="30"/>
+    <w:abstractNumId w:val="31"/>
   </w:num>
   <w:num w:numId="30">
-    <w:abstractNumId w:val="25"/>
+    <w:abstractNumId w:val="26"/>
   </w:num>
   <w:num w:numId="31">
-    <w:abstractNumId w:val="23"/>
+    <w:abstractNumId w:val="24"/>
   </w:num>
   <w:num w:numId="32">
-    <w:abstractNumId w:val="16"/>
+    <w:abstractNumId w:val="17"/>
   </w:num>
   <w:num w:numId="33">
-    <w:abstractNumId w:val="35"/>
+    <w:abstractNumId w:val="36"/>
     <w:lvlOverride w:ilvl="0">
       <w:lvl w:ilvl="0">
         <w:numFmt w:val="decimal"/>
@@ -32128,7 +33582,7 @@
     </w:lvlOverride>
   </w:num>
   <w:num w:numId="34">
-    <w:abstractNumId w:val="35"/>
+    <w:abstractNumId w:val="36"/>
     <w:lvlOverride w:ilvl="0">
       <w:lvl w:ilvl="0">
         <w:numFmt w:val="decimal"/>
@@ -32138,7 +33592,7 @@
     </w:lvlOverride>
   </w:num>
   <w:num w:numId="35">
-    <w:abstractNumId w:val="31"/>
+    <w:abstractNumId w:val="32"/>
     <w:lvlOverride w:ilvl="0">
       <w:lvl w:ilvl="0">
         <w:numFmt w:val="decimal"/>
@@ -32194,13 +33648,16 @@
     <w:abstractNumId w:val="11"/>
   </w:num>
   <w:num w:numId="42">
-    <w:abstractNumId w:val="32"/>
+    <w:abstractNumId w:val="33"/>
   </w:num>
   <w:num w:numId="43">
     <w:abstractNumId w:val="3"/>
   </w:num>
   <w:num w:numId="44">
-    <w:abstractNumId w:val="40"/>
+    <w:abstractNumId w:val="41"/>
+  </w:num>
+  <w:num w:numId="45">
+    <w:abstractNumId w:val="14"/>
   </w:num>
 </w:numbering>
 </file>
@@ -32941,6 +34398,21 @@
       <w:spacing w:val="5"/>
     </w:rPr>
   </w:style>
+  <w:style w:type="character" w:customStyle="1" w:styleId="fontstyle01">
+    <w:name w:val="fontstyle01"/>
+    <w:basedOn w:val="Policepardfaut"/>
+    <w:rsid w:val="00953477"/>
+    <w:rPr>
+      <w:rFonts w:ascii="AvenirNext-Regular" w:hAnsi="AvenirNext-Regular" w:hint="default"/>
+      <w:b w:val="0"/>
+      <w:bCs w:val="0"/>
+      <w:i w:val="0"/>
+      <w:iCs w:val="0"/>
+      <w:color w:val="242021"/>
+      <w:sz w:val="22"/>
+      <w:szCs w:val="22"/>
+    </w:rPr>
+  </w:style>
 </w:styles>
 </file>
 
@@ -33680,6 +35152,21 @@
       <w:spacing w:val="5"/>
     </w:rPr>
   </w:style>
+  <w:style w:type="character" w:customStyle="1" w:styleId="fontstyle01">
+    <w:name w:val="fontstyle01"/>
+    <w:basedOn w:val="Policepardfaut"/>
+    <w:rsid w:val="00953477"/>
+    <w:rPr>
+      <w:rFonts w:ascii="AvenirNext-Regular" w:hAnsi="AvenirNext-Regular" w:hint="default"/>
+      <w:b w:val="0"/>
+      <w:bCs w:val="0"/>
+      <w:i w:val="0"/>
+      <w:iCs w:val="0"/>
+      <w:color w:val="242021"/>
+      <w:sz w:val="22"/>
+      <w:szCs w:val="22"/>
+    </w:rPr>
+  </w:style>
 </w:styles>
 </file>
 
@@ -34217,11 +35704,24 @@
     </b:Author>
     <b:RefOrder>9</b:RefOrder>
   </b:Source>
+  <b:Source>
+    <b:Tag>SCA18</b:Tag>
+    <b:SourceType>Book</b:SourceType>
+    <b:Guid>{92C57614-5E5F-44A5-9ABF-3ED2BCFDF638}</b:Guid>
+    <b:Author>
+      <b:Author>
+        <b:Corporate>SCALED AGILE ,Inc.</b:Corporate>
+      </b:Author>
+    </b:Author>
+    <b:Title>SAFe® 4.6 Introduction</b:Title>
+    <b:Year>2018</b:Year>
+    <b:RefOrder>10</b:RefOrder>
+  </b:Source>
 </b:Sources>
 </file>
 
 <file path=customXml/itemProps1.xml><?xml version="1.0" encoding="utf-8"?>
-<ds:datastoreItem xmlns:ds="http://schemas.openxmlformats.org/officeDocument/2006/customXml" ds:itemID="{05975CBB-8591-4D2C-8F17-48015828F4EF}">
+<ds:datastoreItem xmlns:ds="http://schemas.openxmlformats.org/officeDocument/2006/customXml" ds:itemID="{7717920C-364C-4E8A-9A1A-F3C6C9C0F660}">
   <ds:schemaRefs>
     <ds:schemaRef ds:uri="http://schemas.openxmlformats.org/officeDocument/2006/bibliography"/>
   </ds:schemaRefs>

</xml_diff>